<commit_message>
[Docs] Minor alignment fix.
</commit_message>
<xml_diff>
--- a/AR.P1.Docs/README.docx
+++ b/AR.P1.Docs/README.docx
@@ -404,7 +404,7 @@
       <w:pPr>
         <w:keepNext/>
         <w:ind w:left="720"/>
-        <w:jc w:val="left"/>
+        <w:jc w:val="center"/>
       </w:pPr>
       <w:r>
         <w:rPr>
@@ -463,14 +463,27 @@
       <w:r>
         <w:t xml:space="preserve">Prikaz </w:t>
       </w:r>
-      <w:fldSimple w:instr=" SEQ Prikaz \* ARABIC ">
-        <w:r>
-          <w:rPr>
-            <w:noProof/>
-          </w:rPr>
-          <w:t>1</w:t>
-        </w:r>
-      </w:fldSimple>
+      <w:r>
+        <w:fldChar w:fldCharType="begin"/>
+      </w:r>
+      <w:r>
+        <w:instrText xml:space="preserve"> SEQ Prikaz \* ARABIC </w:instrText>
+      </w:r>
+      <w:r>
+        <w:fldChar w:fldCharType="separate"/>
+      </w:r>
+      <w:r>
+        <w:rPr>
+          <w:noProof/>
+        </w:rPr>
+        <w:t>1</w:t>
+      </w:r>
+      <w:r>
+        <w:rPr>
+          <w:noProof/>
+        </w:rPr>
+        <w:fldChar w:fldCharType="end"/>
+      </w:r>
     </w:p>
     <w:p>
       <w:pPr>
@@ -559,19 +572,19 @@
         </w:rPr>
         <w:t>z</w:t>
       </w:r>
+      <w:r>
+        <w:rPr>
+          <w:lang w:val="sr-Latn-RS"/>
+        </w:rPr>
+        <w:t>a kompajlovanje pomoću GCC kompajlera. Ispod je priloženo podešavanje koje je korišteno za kompajlovanje pri razvoju projekta.</w:t>
+      </w:r>
+    </w:p>
+    <w:p>
+      <w:pPr>
+        <w:keepNext/>
+        <w:jc w:val="center"/>
+      </w:pPr>
       <w:bookmarkStart w:id="0" w:name="_GoBack"/>
-      <w:bookmarkEnd w:id="0"/>
-      <w:r>
-        <w:rPr>
-          <w:lang w:val="sr-Latn-RS"/>
-        </w:rPr>
-        <w:t>a kompajlovanje pomoću GCC kompajlera. Ispod je priloženo podešavanje koje je korišteno za kompajlovanje pri razvoju projekta.</w:t>
-      </w:r>
-    </w:p>
-    <w:p>
-      <w:pPr>
-        <w:keepNext/>
-      </w:pPr>
       <w:r>
         <w:rPr>
           <w:noProof/>
@@ -613,6 +626,7 @@
           </wp:inline>
         </w:drawing>
       </w:r>
+      <w:bookmarkEnd w:id="0"/>
     </w:p>
     <w:p>
       <w:pPr>
@@ -625,14 +639,27 @@
       <w:r>
         <w:t xml:space="preserve">Prikaz </w:t>
       </w:r>
-      <w:fldSimple w:instr=" SEQ Prikaz \* ARABIC ">
-        <w:r>
-          <w:rPr>
-            <w:noProof/>
-          </w:rPr>
-          <w:t>2</w:t>
-        </w:r>
-      </w:fldSimple>
+      <w:r>
+        <w:fldChar w:fldCharType="begin"/>
+      </w:r>
+      <w:r>
+        <w:instrText xml:space="preserve"> SEQ Prikaz \* ARABIC </w:instrText>
+      </w:r>
+      <w:r>
+        <w:fldChar w:fldCharType="separate"/>
+      </w:r>
+      <w:r>
+        <w:rPr>
+          <w:noProof/>
+        </w:rPr>
+        <w:t>2</w:t>
+      </w:r>
+      <w:r>
+        <w:rPr>
+          <w:noProof/>
+        </w:rPr>
+        <w:fldChar w:fldCharType="end"/>
+      </w:r>
     </w:p>
     <w:p>
       <w:pPr>
@@ -782,14 +809,27 @@
       <w:r>
         <w:t xml:space="preserve">Prikaz </w:t>
       </w:r>
-      <w:fldSimple w:instr=" SEQ Prikaz \* ARABIC ">
-        <w:r>
-          <w:rPr>
-            <w:noProof/>
-          </w:rPr>
-          <w:t>3</w:t>
-        </w:r>
-      </w:fldSimple>
+      <w:r>
+        <w:fldChar w:fldCharType="begin"/>
+      </w:r>
+      <w:r>
+        <w:instrText xml:space="preserve"> SEQ Prikaz \* ARABIC </w:instrText>
+      </w:r>
+      <w:r>
+        <w:fldChar w:fldCharType="separate"/>
+      </w:r>
+      <w:r>
+        <w:rPr>
+          <w:noProof/>
+        </w:rPr>
+        <w:t>3</w:t>
+      </w:r>
+      <w:r>
+        <w:rPr>
+          <w:noProof/>
+        </w:rPr>
+        <w:fldChar w:fldCharType="end"/>
+      </w:r>
     </w:p>
     <w:p>
       <w:pPr>
@@ -891,14 +931,27 @@
       <w:r>
         <w:t xml:space="preserve">Prikaz </w:t>
       </w:r>
-      <w:fldSimple w:instr=" SEQ Prikaz \* ARABIC ">
-        <w:r>
-          <w:rPr>
-            <w:noProof/>
-          </w:rPr>
-          <w:t>4</w:t>
-        </w:r>
-      </w:fldSimple>
+      <w:r>
+        <w:fldChar w:fldCharType="begin"/>
+      </w:r>
+      <w:r>
+        <w:instrText xml:space="preserve"> SEQ Prikaz \* ARABIC </w:instrText>
+      </w:r>
+      <w:r>
+        <w:fldChar w:fldCharType="separate"/>
+      </w:r>
+      <w:r>
+        <w:rPr>
+          <w:noProof/>
+        </w:rPr>
+        <w:t>4</w:t>
+      </w:r>
+      <w:r>
+        <w:rPr>
+          <w:noProof/>
+        </w:rPr>
+        <w:fldChar w:fldCharType="end"/>
+      </w:r>
     </w:p>
     <w:p>
       <w:pPr>
@@ -994,14 +1047,27 @@
       <w:r>
         <w:t xml:space="preserve">Prikaz </w:t>
       </w:r>
-      <w:fldSimple w:instr=" SEQ Prikaz \* ARABIC ">
-        <w:r>
-          <w:rPr>
-            <w:noProof/>
-          </w:rPr>
-          <w:t>5</w:t>
-        </w:r>
-      </w:fldSimple>
+      <w:r>
+        <w:fldChar w:fldCharType="begin"/>
+      </w:r>
+      <w:r>
+        <w:instrText xml:space="preserve"> SEQ Prikaz \* ARABIC </w:instrText>
+      </w:r>
+      <w:r>
+        <w:fldChar w:fldCharType="separate"/>
+      </w:r>
+      <w:r>
+        <w:rPr>
+          <w:noProof/>
+        </w:rPr>
+        <w:t>5</w:t>
+      </w:r>
+      <w:r>
+        <w:rPr>
+          <w:noProof/>
+        </w:rPr>
+        <w:fldChar w:fldCharType="end"/>
+      </w:r>
     </w:p>
     <w:p>
       <w:pPr>
@@ -1097,14 +1163,27 @@
       <w:r>
         <w:t xml:space="preserve">Prikaz </w:t>
       </w:r>
-      <w:fldSimple w:instr=" SEQ Prikaz \* ARABIC ">
-        <w:r>
-          <w:rPr>
-            <w:noProof/>
-          </w:rPr>
-          <w:t>6</w:t>
-        </w:r>
-      </w:fldSimple>
+      <w:r>
+        <w:fldChar w:fldCharType="begin"/>
+      </w:r>
+      <w:r>
+        <w:instrText xml:space="preserve"> SEQ Prikaz \* ARABIC </w:instrText>
+      </w:r>
+      <w:r>
+        <w:fldChar w:fldCharType="separate"/>
+      </w:r>
+      <w:r>
+        <w:rPr>
+          <w:noProof/>
+        </w:rPr>
+        <w:t>6</w:t>
+      </w:r>
+      <w:r>
+        <w:rPr>
+          <w:noProof/>
+        </w:rPr>
+        <w:fldChar w:fldCharType="end"/>
+      </w:r>
     </w:p>
     <w:p>
       <w:pPr>
@@ -1206,14 +1285,27 @@
       <w:r>
         <w:t xml:space="preserve">Prikaz </w:t>
       </w:r>
-      <w:fldSimple w:instr=" SEQ Prikaz \* ARABIC ">
-        <w:r>
-          <w:rPr>
-            <w:noProof/>
-          </w:rPr>
-          <w:t>7</w:t>
-        </w:r>
-      </w:fldSimple>
+      <w:r>
+        <w:fldChar w:fldCharType="begin"/>
+      </w:r>
+      <w:r>
+        <w:instrText xml:space="preserve"> SEQ Prikaz \* ARABIC </w:instrText>
+      </w:r>
+      <w:r>
+        <w:fldChar w:fldCharType="separate"/>
+      </w:r>
+      <w:r>
+        <w:rPr>
+          <w:noProof/>
+        </w:rPr>
+        <w:t>7</w:t>
+      </w:r>
+      <w:r>
+        <w:rPr>
+          <w:noProof/>
+        </w:rPr>
+        <w:fldChar w:fldCharType="end"/>
+      </w:r>
     </w:p>
     <w:p>
       <w:pPr>
@@ -1313,14 +1405,27 @@
       <w:r>
         <w:t xml:space="preserve">Prikaz </w:t>
       </w:r>
-      <w:fldSimple w:instr=" SEQ Prikaz \* ARABIC ">
-        <w:r>
-          <w:rPr>
-            <w:noProof/>
-          </w:rPr>
-          <w:t>8</w:t>
-        </w:r>
-      </w:fldSimple>
+      <w:r>
+        <w:fldChar w:fldCharType="begin"/>
+      </w:r>
+      <w:r>
+        <w:instrText xml:space="preserve"> SEQ Prikaz \* ARABIC </w:instrText>
+      </w:r>
+      <w:r>
+        <w:fldChar w:fldCharType="separate"/>
+      </w:r>
+      <w:r>
+        <w:rPr>
+          <w:noProof/>
+        </w:rPr>
+        <w:t>8</w:t>
+      </w:r>
+      <w:r>
+        <w:rPr>
+          <w:noProof/>
+        </w:rPr>
+        <w:fldChar w:fldCharType="end"/>
+      </w:r>
     </w:p>
     <w:p>
       <w:pPr>
@@ -1422,14 +1527,27 @@
       <w:r>
         <w:t xml:space="preserve">Prikaz </w:t>
       </w:r>
-      <w:fldSimple w:instr=" SEQ Prikaz \* ARABIC ">
-        <w:r>
-          <w:rPr>
-            <w:noProof/>
-          </w:rPr>
-          <w:t>9</w:t>
-        </w:r>
-      </w:fldSimple>
+      <w:r>
+        <w:fldChar w:fldCharType="begin"/>
+      </w:r>
+      <w:r>
+        <w:instrText xml:space="preserve"> SEQ Prikaz \* ARABIC </w:instrText>
+      </w:r>
+      <w:r>
+        <w:fldChar w:fldCharType="separate"/>
+      </w:r>
+      <w:r>
+        <w:rPr>
+          <w:noProof/>
+        </w:rPr>
+        <w:t>9</w:t>
+      </w:r>
+      <w:r>
+        <w:rPr>
+          <w:noProof/>
+        </w:rPr>
+        <w:fldChar w:fldCharType="end"/>
+      </w:r>
     </w:p>
     <w:p>
       <w:pPr>
@@ -1552,14 +1670,27 @@
       <w:r>
         <w:t xml:space="preserve">Prikaz </w:t>
       </w:r>
-      <w:fldSimple w:instr=" SEQ Prikaz \* ARABIC ">
-        <w:r>
-          <w:rPr>
-            <w:noProof/>
-          </w:rPr>
-          <w:t>10</w:t>
-        </w:r>
-      </w:fldSimple>
+      <w:r>
+        <w:fldChar w:fldCharType="begin"/>
+      </w:r>
+      <w:r>
+        <w:instrText xml:space="preserve"> SEQ Prikaz \* ARABIC </w:instrText>
+      </w:r>
+      <w:r>
+        <w:fldChar w:fldCharType="separate"/>
+      </w:r>
+      <w:r>
+        <w:rPr>
+          <w:noProof/>
+        </w:rPr>
+        <w:t>10</w:t>
+      </w:r>
+      <w:r>
+        <w:rPr>
+          <w:noProof/>
+        </w:rPr>
+        <w:fldChar w:fldCharType="end"/>
+      </w:r>
     </w:p>
     <w:p>
       <w:r>
@@ -2819,14 +2950,27 @@
       <w:r>
         <w:t xml:space="preserve">Prikaz </w:t>
       </w:r>
-      <w:fldSimple w:instr=" SEQ Prikaz \* ARABIC ">
-        <w:r>
-          <w:rPr>
-            <w:noProof/>
-          </w:rPr>
-          <w:t>11</w:t>
-        </w:r>
-      </w:fldSimple>
+      <w:r>
+        <w:fldChar w:fldCharType="begin"/>
+      </w:r>
+      <w:r>
+        <w:instrText xml:space="preserve"> SEQ Prikaz \* ARABIC </w:instrText>
+      </w:r>
+      <w:r>
+        <w:fldChar w:fldCharType="separate"/>
+      </w:r>
+      <w:r>
+        <w:rPr>
+          <w:noProof/>
+        </w:rPr>
+        <w:t>11</w:t>
+      </w:r>
+      <w:r>
+        <w:rPr>
+          <w:noProof/>
+        </w:rPr>
+        <w:fldChar w:fldCharType="end"/>
+      </w:r>
     </w:p>
     <w:p>
       <w:pPr>
@@ -3274,14 +3418,27 @@
       <w:r>
         <w:t xml:space="preserve">Prikaz </w:t>
       </w:r>
-      <w:fldSimple w:instr=" SEQ Prikaz \* ARABIC ">
-        <w:r>
-          <w:rPr>
-            <w:noProof/>
-          </w:rPr>
-          <w:t>12</w:t>
-        </w:r>
-      </w:fldSimple>
+      <w:r>
+        <w:fldChar w:fldCharType="begin"/>
+      </w:r>
+      <w:r>
+        <w:instrText xml:space="preserve"> SEQ Prikaz \* ARABIC </w:instrText>
+      </w:r>
+      <w:r>
+        <w:fldChar w:fldCharType="separate"/>
+      </w:r>
+      <w:r>
+        <w:rPr>
+          <w:noProof/>
+        </w:rPr>
+        <w:t>12</w:t>
+      </w:r>
+      <w:r>
+        <w:rPr>
+          <w:noProof/>
+        </w:rPr>
+        <w:fldChar w:fldCharType="end"/>
+      </w:r>
     </w:p>
     <w:p>
       <w:pPr>
@@ -3709,14 +3866,27 @@
       <w:r>
         <w:t xml:space="preserve">Prikaz </w:t>
       </w:r>
-      <w:fldSimple w:instr=" SEQ Prikaz \* ARABIC ">
-        <w:r>
-          <w:rPr>
-            <w:noProof/>
-          </w:rPr>
-          <w:t>13</w:t>
-        </w:r>
-      </w:fldSimple>
+      <w:r>
+        <w:fldChar w:fldCharType="begin"/>
+      </w:r>
+      <w:r>
+        <w:instrText xml:space="preserve"> SEQ Prikaz \* ARABIC </w:instrText>
+      </w:r>
+      <w:r>
+        <w:fldChar w:fldCharType="separate"/>
+      </w:r>
+      <w:r>
+        <w:rPr>
+          <w:noProof/>
+        </w:rPr>
+        <w:t>13</w:t>
+      </w:r>
+      <w:r>
+        <w:rPr>
+          <w:noProof/>
+        </w:rPr>
+        <w:fldChar w:fldCharType="end"/>
+      </w:r>
     </w:p>
     <w:p>
       <w:pPr>
@@ -4297,14 +4467,27 @@
       <w:r>
         <w:t xml:space="preserve">Prikaz </w:t>
       </w:r>
-      <w:fldSimple w:instr=" SEQ Prikaz \* ARABIC ">
-        <w:r>
-          <w:rPr>
-            <w:noProof/>
-          </w:rPr>
-          <w:t>14</w:t>
-        </w:r>
-      </w:fldSimple>
+      <w:r>
+        <w:fldChar w:fldCharType="begin"/>
+      </w:r>
+      <w:r>
+        <w:instrText xml:space="preserve"> SEQ Prikaz \* ARABIC </w:instrText>
+      </w:r>
+      <w:r>
+        <w:fldChar w:fldCharType="separate"/>
+      </w:r>
+      <w:r>
+        <w:rPr>
+          <w:noProof/>
+        </w:rPr>
+        <w:t>14</w:t>
+      </w:r>
+      <w:r>
+        <w:rPr>
+          <w:noProof/>
+        </w:rPr>
+        <w:fldChar w:fldCharType="end"/>
+      </w:r>
     </w:p>
     <w:p/>
     <w:p>
@@ -5191,14 +5374,27 @@
       <w:r>
         <w:t xml:space="preserve">Prikaz </w:t>
       </w:r>
-      <w:fldSimple w:instr=" SEQ Prikaz \* ARABIC ">
-        <w:r>
-          <w:rPr>
-            <w:noProof/>
-          </w:rPr>
-          <w:t>15</w:t>
-        </w:r>
-      </w:fldSimple>
+      <w:r>
+        <w:fldChar w:fldCharType="begin"/>
+      </w:r>
+      <w:r>
+        <w:instrText xml:space="preserve"> SEQ Prikaz \* ARABIC </w:instrText>
+      </w:r>
+      <w:r>
+        <w:fldChar w:fldCharType="separate"/>
+      </w:r>
+      <w:r>
+        <w:rPr>
+          <w:noProof/>
+        </w:rPr>
+        <w:t>15</w:t>
+      </w:r>
+      <w:r>
+        <w:rPr>
+          <w:noProof/>
+        </w:rPr>
+        <w:fldChar w:fldCharType="end"/>
+      </w:r>
       <w:r>
         <w:t xml:space="preserve"> </w:t>
       </w:r>
@@ -5271,14 +5467,27 @@
       <w:r>
         <w:t xml:space="preserve">Prikaz </w:t>
       </w:r>
-      <w:fldSimple w:instr=" SEQ Prikaz \* ARABIC ">
-        <w:r>
-          <w:rPr>
-            <w:noProof/>
-          </w:rPr>
-          <w:t>16</w:t>
-        </w:r>
-      </w:fldSimple>
+      <w:r>
+        <w:fldChar w:fldCharType="begin"/>
+      </w:r>
+      <w:r>
+        <w:instrText xml:space="preserve"> SEQ Prikaz \* ARABIC </w:instrText>
+      </w:r>
+      <w:r>
+        <w:fldChar w:fldCharType="separate"/>
+      </w:r>
+      <w:r>
+        <w:rPr>
+          <w:noProof/>
+        </w:rPr>
+        <w:t>16</w:t>
+      </w:r>
+      <w:r>
+        <w:rPr>
+          <w:noProof/>
+        </w:rPr>
+        <w:fldChar w:fldCharType="end"/>
+      </w:r>
       <w:r>
         <w:t xml:space="preserve"> Cpp.Linux -Os</w:t>
       </w:r>
@@ -5363,14 +5572,27 @@
       <w:r>
         <w:t xml:space="preserve">Prikaz </w:t>
       </w:r>
-      <w:fldSimple w:instr=" SEQ Prikaz \* ARABIC ">
-        <w:r>
-          <w:rPr>
-            <w:noProof/>
-          </w:rPr>
-          <w:t>17</w:t>
-        </w:r>
-      </w:fldSimple>
+      <w:r>
+        <w:fldChar w:fldCharType="begin"/>
+      </w:r>
+      <w:r>
+        <w:instrText xml:space="preserve"> SEQ Prikaz \* ARABIC </w:instrText>
+      </w:r>
+      <w:r>
+        <w:fldChar w:fldCharType="separate"/>
+      </w:r>
+      <w:r>
+        <w:rPr>
+          <w:noProof/>
+        </w:rPr>
+        <w:t>17</w:t>
+      </w:r>
+      <w:r>
+        <w:rPr>
+          <w:noProof/>
+        </w:rPr>
+        <w:fldChar w:fldCharType="end"/>
+      </w:r>
       <w:r>
         <w:t>Cpp.Linux -Os _sincosf_fma</w:t>
       </w:r>
@@ -5460,14 +5682,27 @@
       <w:r>
         <w:t xml:space="preserve">Prikaz </w:t>
       </w:r>
-      <w:fldSimple w:instr=" SEQ Prikaz \* ARABIC ">
-        <w:r>
-          <w:rPr>
-            <w:noProof/>
-          </w:rPr>
-          <w:t>18</w:t>
-        </w:r>
-      </w:fldSimple>
+      <w:r>
+        <w:fldChar w:fldCharType="begin"/>
+      </w:r>
+      <w:r>
+        <w:instrText xml:space="preserve"> SEQ Prikaz \* ARABIC </w:instrText>
+      </w:r>
+      <w:r>
+        <w:fldChar w:fldCharType="separate"/>
+      </w:r>
+      <w:r>
+        <w:rPr>
+          <w:noProof/>
+        </w:rPr>
+        <w:t>18</w:t>
+      </w:r>
+      <w:r>
+        <w:rPr>
+          <w:noProof/>
+        </w:rPr>
+        <w:fldChar w:fldCharType="end"/>
+      </w:r>
       <w:r>
         <w:t xml:space="preserve"> Cpp.Linux -Os _mulsc3</w:t>
       </w:r>
@@ -5565,14 +5800,27 @@
       <w:r>
         <w:t xml:space="preserve">Prikaz </w:t>
       </w:r>
-      <w:fldSimple w:instr=" SEQ Prikaz \* ARABIC ">
-        <w:r>
-          <w:rPr>
-            <w:noProof/>
-          </w:rPr>
-          <w:t>19</w:t>
-        </w:r>
-      </w:fldSimple>
+      <w:r>
+        <w:fldChar w:fldCharType="begin"/>
+      </w:r>
+      <w:r>
+        <w:instrText xml:space="preserve"> SEQ Prikaz \* ARABIC </w:instrText>
+      </w:r>
+      <w:r>
+        <w:fldChar w:fldCharType="separate"/>
+      </w:r>
+      <w:r>
+        <w:rPr>
+          <w:noProof/>
+        </w:rPr>
+        <w:t>19</w:t>
+      </w:r>
+      <w:r>
+        <w:rPr>
+          <w:noProof/>
+        </w:rPr>
+        <w:fldChar w:fldCharType="end"/>
+      </w:r>
       <w:r>
         <w:t xml:space="preserve"> Cpp.Linux -O2</w:t>
       </w:r>
@@ -5660,14 +5908,30 @@
       <w:r>
         <w:t xml:space="preserve">Prikaz </w:t>
       </w:r>
-      <w:fldSimple w:instr=" SEQ Prikaz \* ARABIC ">
-        <w:r>
-          <w:rPr>
-            <w:noProof/>
-          </w:rPr>
-          <w:t>20</w:t>
-        </w:r>
-      </w:fldSimple>
+      <w:r>
+        <w:fldChar w:fldCharType="begin"/>
+      </w:r>
+      <w:r>
+        <w:instrText xml:space="preserve"> SEQ Prikaz \*</w:instrText>
+      </w:r>
+      <w:r>
+        <w:instrText xml:space="preserve"> ARABIC </w:instrText>
+      </w:r>
+      <w:r>
+        <w:fldChar w:fldCharType="separate"/>
+      </w:r>
+      <w:r>
+        <w:rPr>
+          <w:noProof/>
+        </w:rPr>
+        <w:t>20</w:t>
+      </w:r>
+      <w:r>
+        <w:rPr>
+          <w:noProof/>
+        </w:rPr>
+        <w:fldChar w:fldCharType="end"/>
+      </w:r>
       <w:r>
         <w:t xml:space="preserve"> Cpp.Linux -O3</w:t>
       </w:r>
@@ -5779,14 +6043,27 @@
       <w:r>
         <w:t xml:space="preserve">Prikaz </w:t>
       </w:r>
-      <w:fldSimple w:instr=" SEQ Prikaz \* ARABIC ">
-        <w:r>
-          <w:rPr>
-            <w:noProof/>
-          </w:rPr>
-          <w:t>21</w:t>
-        </w:r>
-      </w:fldSimple>
+      <w:r>
+        <w:fldChar w:fldCharType="begin"/>
+      </w:r>
+      <w:r>
+        <w:instrText xml:space="preserve"> SEQ Prikaz \* ARABIC </w:instrText>
+      </w:r>
+      <w:r>
+        <w:fldChar w:fldCharType="separate"/>
+      </w:r>
+      <w:r>
+        <w:rPr>
+          <w:noProof/>
+        </w:rPr>
+        <w:t>21</w:t>
+      </w:r>
+      <w:r>
+        <w:rPr>
+          <w:noProof/>
+        </w:rPr>
+        <w:fldChar w:fldCharType="end"/>
+      </w:r>
       <w:r>
         <w:t xml:space="preserve"> ASM No opts</w:t>
       </w:r>
@@ -5857,14 +6134,30 @@
       <w:r>
         <w:t xml:space="preserve">Prikaz </w:t>
       </w:r>
-      <w:fldSimple w:instr=" SEQ Prikaz \* ARABIC ">
-        <w:r>
-          <w:rPr>
-            <w:noProof/>
-          </w:rPr>
-          <w:t>22</w:t>
-        </w:r>
-      </w:fldSimple>
+      <w:r>
+        <w:fldChar w:fldCharType="begin"/>
+      </w:r>
+      <w:r>
+        <w:instrText xml:space="preserve"> SEQ Prikaz \*</w:instrText>
+      </w:r>
+      <w:r>
+        <w:instrText xml:space="preserve"> ARABIC </w:instrText>
+      </w:r>
+      <w:r>
+        <w:fldChar w:fldCharType="separate"/>
+      </w:r>
+      <w:r>
+        <w:rPr>
+          <w:noProof/>
+        </w:rPr>
+        <w:t>22</w:t>
+      </w:r>
+      <w:r>
+        <w:rPr>
+          <w:noProof/>
+        </w:rPr>
+        <w:fldChar w:fldCharType="end"/>
+      </w:r>
       <w:r>
         <w:t xml:space="preserve"> ASM RSWS</w:t>
       </w:r>
@@ -5936,14 +6229,27 @@
       <w:r>
         <w:t xml:space="preserve">Prikaz </w:t>
       </w:r>
-      <w:fldSimple w:instr=" SEQ Prikaz \* ARABIC ">
-        <w:r>
-          <w:rPr>
-            <w:noProof/>
-          </w:rPr>
-          <w:t>23</w:t>
-        </w:r>
-      </w:fldSimple>
+      <w:r>
+        <w:fldChar w:fldCharType="begin"/>
+      </w:r>
+      <w:r>
+        <w:instrText xml:space="preserve"> SEQ Prikaz \* ARABIC </w:instrText>
+      </w:r>
+      <w:r>
+        <w:fldChar w:fldCharType="separate"/>
+      </w:r>
+      <w:r>
+        <w:rPr>
+          <w:noProof/>
+        </w:rPr>
+        <w:t>23</w:t>
+      </w:r>
+      <w:r>
+        <w:rPr>
+          <w:noProof/>
+        </w:rPr>
+        <w:fldChar w:fldCharType="end"/>
+      </w:r>
       <w:r>
         <w:t xml:space="preserve"> ASM SIMD</w:t>
       </w:r>
@@ -6008,14 +6314,27 @@
       <w:r>
         <w:t xml:space="preserve">Prikaz </w:t>
       </w:r>
-      <w:fldSimple w:instr=" SEQ Prikaz \* ARABIC ">
-        <w:r>
-          <w:rPr>
-            <w:noProof/>
-          </w:rPr>
-          <w:t>24</w:t>
-        </w:r>
-      </w:fldSimple>
+      <w:r>
+        <w:fldChar w:fldCharType="begin"/>
+      </w:r>
+      <w:r>
+        <w:instrText xml:space="preserve"> SEQ Prikaz \* ARABIC </w:instrText>
+      </w:r>
+      <w:r>
+        <w:fldChar w:fldCharType="separate"/>
+      </w:r>
+      <w:r>
+        <w:rPr>
+          <w:noProof/>
+        </w:rPr>
+        <w:t>24</w:t>
+      </w:r>
+      <w:r>
+        <w:rPr>
+          <w:noProof/>
+        </w:rPr>
+        <w:fldChar w:fldCharType="end"/>
+      </w:r>
       <w:r>
         <w:t xml:space="preserve"> ASM SIMD, RSWS</w:t>
       </w:r>
@@ -6090,14 +6409,27 @@
       <w:r>
         <w:t xml:space="preserve">Prikaz </w:t>
       </w:r>
-      <w:fldSimple w:instr=" SEQ Prikaz \* ARABIC ">
-        <w:r>
-          <w:rPr>
-            <w:noProof/>
-          </w:rPr>
-          <w:t>25</w:t>
-        </w:r>
-      </w:fldSimple>
+      <w:r>
+        <w:fldChar w:fldCharType="begin"/>
+      </w:r>
+      <w:r>
+        <w:instrText xml:space="preserve"> SEQ Prikaz \* ARABIC </w:instrText>
+      </w:r>
+      <w:r>
+        <w:fldChar w:fldCharType="separate"/>
+      </w:r>
+      <w:r>
+        <w:rPr>
+          <w:noProof/>
+        </w:rPr>
+        <w:t>25</w:t>
+      </w:r>
+      <w:r>
+        <w:rPr>
+          <w:noProof/>
+        </w:rPr>
+        <w:fldChar w:fldCharType="end"/>
+      </w:r>
       <w:r>
         <w:t xml:space="preserve"> Cpp.Linux No opts</w:t>
       </w:r>
@@ -6158,14 +6490,27 @@
       <w:r>
         <w:t xml:space="preserve">Prikaz </w:t>
       </w:r>
-      <w:fldSimple w:instr=" SEQ Prikaz \* ARABIC ">
-        <w:r>
-          <w:rPr>
-            <w:noProof/>
-          </w:rPr>
-          <w:t>26</w:t>
-        </w:r>
-      </w:fldSimple>
+      <w:r>
+        <w:fldChar w:fldCharType="begin"/>
+      </w:r>
+      <w:r>
+        <w:instrText xml:space="preserve"> SEQ Prikaz \* ARABIC </w:instrText>
+      </w:r>
+      <w:r>
+        <w:fldChar w:fldCharType="separate"/>
+      </w:r>
+      <w:r>
+        <w:rPr>
+          <w:noProof/>
+        </w:rPr>
+        <w:t>26</w:t>
+      </w:r>
+      <w:r>
+        <w:rPr>
+          <w:noProof/>
+        </w:rPr>
+        <w:fldChar w:fldCharType="end"/>
+      </w:r>
       <w:r>
         <w:t xml:space="preserve"> Cpp.Linux -Os</w:t>
       </w:r>
@@ -6225,14 +6570,27 @@
       <w:r>
         <w:t xml:space="preserve">Prikaz </w:t>
       </w:r>
-      <w:fldSimple w:instr=" SEQ Prikaz \* ARABIC ">
-        <w:r>
-          <w:rPr>
-            <w:noProof/>
-          </w:rPr>
-          <w:t>27</w:t>
-        </w:r>
-      </w:fldSimple>
+      <w:r>
+        <w:fldChar w:fldCharType="begin"/>
+      </w:r>
+      <w:r>
+        <w:instrText xml:space="preserve"> SEQ Prikaz \* ARABIC </w:instrText>
+      </w:r>
+      <w:r>
+        <w:fldChar w:fldCharType="separate"/>
+      </w:r>
+      <w:r>
+        <w:rPr>
+          <w:noProof/>
+        </w:rPr>
+        <w:t>27</w:t>
+      </w:r>
+      <w:r>
+        <w:rPr>
+          <w:noProof/>
+        </w:rPr>
+        <w:fldChar w:fldCharType="end"/>
+      </w:r>
       <w:r>
         <w:t xml:space="preserve"> Cpp.Linux -O2</w:t>
       </w:r>
@@ -6293,14 +6651,27 @@
       <w:r>
         <w:t xml:space="preserve">Prikaz </w:t>
       </w:r>
-      <w:fldSimple w:instr=" SEQ Prikaz \* ARABIC ">
-        <w:r>
-          <w:rPr>
-            <w:noProof/>
-          </w:rPr>
-          <w:t>28</w:t>
-        </w:r>
-      </w:fldSimple>
+      <w:r>
+        <w:fldChar w:fldCharType="begin"/>
+      </w:r>
+      <w:r>
+        <w:instrText xml:space="preserve"> SEQ Prikaz \* ARABIC </w:instrText>
+      </w:r>
+      <w:r>
+        <w:fldChar w:fldCharType="separate"/>
+      </w:r>
+      <w:r>
+        <w:rPr>
+          <w:noProof/>
+        </w:rPr>
+        <w:t>28</w:t>
+      </w:r>
+      <w:r>
+        <w:rPr>
+          <w:noProof/>
+        </w:rPr>
+        <w:fldChar w:fldCharType="end"/>
+      </w:r>
       <w:r>
         <w:t xml:space="preserve"> Cpp.Linux -O3</w:t>
       </w:r>
@@ -6361,14 +6732,27 @@
       <w:r>
         <w:t xml:space="preserve">Prikaz </w:t>
       </w:r>
-      <w:fldSimple w:instr=" SEQ Prikaz \* ARABIC ">
-        <w:r>
-          <w:rPr>
-            <w:noProof/>
-          </w:rPr>
-          <w:t>29</w:t>
-        </w:r>
-      </w:fldSimple>
+      <w:r>
+        <w:fldChar w:fldCharType="begin"/>
+      </w:r>
+      <w:r>
+        <w:instrText xml:space="preserve"> SEQ Prikaz \* ARABIC </w:instrText>
+      </w:r>
+      <w:r>
+        <w:fldChar w:fldCharType="separate"/>
+      </w:r>
+      <w:r>
+        <w:rPr>
+          <w:noProof/>
+        </w:rPr>
+        <w:t>29</w:t>
+      </w:r>
+      <w:r>
+        <w:rPr>
+          <w:noProof/>
+        </w:rPr>
+        <w:fldChar w:fldCharType="end"/>
+      </w:r>
       <w:r>
         <w:t xml:space="preserve"> ASM No opts</w:t>
       </w:r>
@@ -6429,14 +6813,27 @@
       <w:r>
         <w:t xml:space="preserve">Prikaz </w:t>
       </w:r>
-      <w:fldSimple w:instr=" SEQ Prikaz \* ARABIC ">
-        <w:r>
-          <w:rPr>
-            <w:noProof/>
-          </w:rPr>
-          <w:t>30</w:t>
-        </w:r>
-      </w:fldSimple>
+      <w:r>
+        <w:fldChar w:fldCharType="begin"/>
+      </w:r>
+      <w:r>
+        <w:instrText xml:space="preserve"> SEQ Prikaz \* ARABIC </w:instrText>
+      </w:r>
+      <w:r>
+        <w:fldChar w:fldCharType="separate"/>
+      </w:r>
+      <w:r>
+        <w:rPr>
+          <w:noProof/>
+        </w:rPr>
+        <w:t>30</w:t>
+      </w:r>
+      <w:r>
+        <w:rPr>
+          <w:noProof/>
+        </w:rPr>
+        <w:fldChar w:fldCharType="end"/>
+      </w:r>
       <w:r>
         <w:t xml:space="preserve"> ASM RSWS</w:t>
       </w:r>
@@ -6496,14 +6893,27 @@
       <w:r>
         <w:t xml:space="preserve">Prikaz </w:t>
       </w:r>
-      <w:fldSimple w:instr=" SEQ Prikaz \* ARABIC ">
-        <w:r>
-          <w:rPr>
-            <w:noProof/>
-          </w:rPr>
-          <w:t>31</w:t>
-        </w:r>
-      </w:fldSimple>
+      <w:r>
+        <w:fldChar w:fldCharType="begin"/>
+      </w:r>
+      <w:r>
+        <w:instrText xml:space="preserve"> SEQ Prikaz \* ARABIC </w:instrText>
+      </w:r>
+      <w:r>
+        <w:fldChar w:fldCharType="separate"/>
+      </w:r>
+      <w:r>
+        <w:rPr>
+          <w:noProof/>
+        </w:rPr>
+        <w:t>31</w:t>
+      </w:r>
+      <w:r>
+        <w:rPr>
+          <w:noProof/>
+        </w:rPr>
+        <w:fldChar w:fldCharType="end"/>
+      </w:r>
       <w:r>
         <w:t xml:space="preserve"> ASM SIMD</w:t>
       </w:r>
@@ -6563,14 +6973,27 @@
       <w:r>
         <w:t xml:space="preserve">Prikaz </w:t>
       </w:r>
-      <w:fldSimple w:instr=" SEQ Prikaz \* ARABIC ">
-        <w:r>
-          <w:rPr>
-            <w:noProof/>
-          </w:rPr>
-          <w:t>32</w:t>
-        </w:r>
-      </w:fldSimple>
+      <w:r>
+        <w:fldChar w:fldCharType="begin"/>
+      </w:r>
+      <w:r>
+        <w:instrText xml:space="preserve"> SEQ Prikaz \* ARABIC </w:instrText>
+      </w:r>
+      <w:r>
+        <w:fldChar w:fldCharType="separate"/>
+      </w:r>
+      <w:r>
+        <w:rPr>
+          <w:noProof/>
+        </w:rPr>
+        <w:t>32</w:t>
+      </w:r>
+      <w:r>
+        <w:rPr>
+          <w:noProof/>
+        </w:rPr>
+        <w:fldChar w:fldCharType="end"/>
+      </w:r>
       <w:r>
         <w:t xml:space="preserve"> </w:t>
       </w:r>
@@ -8004,7 +8427,7 @@
 </file>
 
 <file path=customXml/itemProps1.xml><?xml version="1.0" encoding="utf-8"?>
-<ds:datastoreItem xmlns:ds="http://schemas.openxmlformats.org/officeDocument/2006/customXml" ds:itemID="{3FF6D768-86D0-42B0-8C65-D665F8EFBD14}">
+<ds:datastoreItem xmlns:ds="http://schemas.openxmlformats.org/officeDocument/2006/customXml" ds:itemID="{155B0732-8A96-4F20-8875-396985D11634}">
   <ds:schemaRefs>
     <ds:schemaRef ds:uri="http://schemas.openxmlformats.org/officeDocument/2006/bibliography"/>
   </ds:schemaRefs>

</xml_diff>